<commit_message>
small changes to code to ensure it runs in new python 3.7 environment. From now on most changes will be completed in the dropbox folder
</commit_message>
<xml_diff>
--- a/Code/PythonEnvironmentsInstructions.docx
+++ b/Code/PythonEnvironmentsInstructions.docx
@@ -21,8 +21,6 @@
         </w:rPr>
         <w:t>: Python Environment</w:t>
       </w:r>
-      <w:bookmarkStart w:id="0" w:name="_GoBack"/>
-      <w:bookmarkEnd w:id="0"/>
       <w:r>
         <w:rPr>
           <w:lang w:val="en-AU"/>
@@ -142,13 +140,27 @@
         <w:rPr>
           <w:lang w:val="en-AU"/>
         </w:rPr>
-        <w:t>l the latest version of pyC</w:t>
-      </w:r>
-      <w:r>
-        <w:rPr>
-          <w:lang w:val="en-AU"/>
-        </w:rPr>
-        <w:t xml:space="preserve">harm: </w:t>
+        <w:t xml:space="preserve">l the latest version of </w:t>
+      </w:r>
+      <w:proofErr w:type="spellStart"/>
+      <w:r>
+        <w:rPr>
+          <w:lang w:val="en-AU"/>
+        </w:rPr>
+        <w:t>pyC</w:t>
+      </w:r>
+      <w:r>
+        <w:rPr>
+          <w:lang w:val="en-AU"/>
+        </w:rPr>
+        <w:t>harm</w:t>
+      </w:r>
+      <w:proofErr w:type="spellEnd"/>
+      <w:r>
+        <w:rPr>
+          <w:lang w:val="en-AU"/>
+        </w:rPr>
+        <w:t xml:space="preserve">: </w:t>
       </w:r>
     </w:p>
     <w:p>
@@ -200,7 +212,21 @@
         <w:rPr>
           <w:lang w:val="en-AU"/>
         </w:rPr>
-        <w:t xml:space="preserve">“NicMergeFiles” </w:t>
+        <w:t>“</w:t>
+      </w:r>
+      <w:proofErr w:type="spellStart"/>
+      <w:r>
+        <w:rPr>
+          <w:lang w:val="en-AU"/>
+        </w:rPr>
+        <w:t>NicMergeFiles</w:t>
+      </w:r>
+      <w:proofErr w:type="spellEnd"/>
+      <w:r>
+        <w:rPr>
+          <w:lang w:val="en-AU"/>
+        </w:rPr>
+        <w:t xml:space="preserve">” </w:t>
       </w:r>
       <w:r>
         <w:rPr>
@@ -260,7 +286,21 @@
         <w:rPr>
           <w:lang w:val="en-AU"/>
         </w:rPr>
-        <w:t>merged_census_gazetter.py: run to merge the census and gazetter data. Not necessary unless changes to the algorithm are made.</w:t>
+        <w:t xml:space="preserve">merged_census_gazetter.py: run to merge the census and </w:t>
+      </w:r>
+      <w:proofErr w:type="spellStart"/>
+      <w:r>
+        <w:rPr>
+          <w:lang w:val="en-AU"/>
+        </w:rPr>
+        <w:t>gazetter</w:t>
+      </w:r>
+      <w:proofErr w:type="spellEnd"/>
+      <w:r>
+        <w:rPr>
+          <w:lang w:val="en-AU"/>
+        </w:rPr>
+        <w:t xml:space="preserve"> data. Not necessary unless changes to the algorithm are made.</w:t>
       </w:r>
     </w:p>
     <w:p>
@@ -274,11 +314,19 @@
           <w:lang w:val="en-AU"/>
         </w:rPr>
       </w:pPr>
-      <w:r>
-        <w:rPr>
-          <w:lang w:val="en-AU"/>
-        </w:rPr>
-        <w:t>map_production_functions: contain</w:t>
+      <w:proofErr w:type="spellStart"/>
+      <w:r>
+        <w:rPr>
+          <w:lang w:val="en-AU"/>
+        </w:rPr>
+        <w:t>map_production_functions</w:t>
+      </w:r>
+      <w:proofErr w:type="spellEnd"/>
+      <w:r>
+        <w:rPr>
+          <w:lang w:val="en-AU"/>
+        </w:rPr>
+        <w:t>: contain</w:t>
       </w:r>
       <w:r>
         <w:rPr>
@@ -298,11 +346,19 @@
           <w:lang w:val="en-AU"/>
         </w:rPr>
       </w:pPr>
-      <w:r>
-        <w:rPr>
-          <w:lang w:val="en-AU"/>
-        </w:rPr>
-        <w:t>missing_analysis: contains functions for the statistical analysis of the mapped/unmapped data.</w:t>
+      <w:proofErr w:type="spellStart"/>
+      <w:r>
+        <w:rPr>
+          <w:lang w:val="en-AU"/>
+        </w:rPr>
+        <w:t>missing_analysis</w:t>
+      </w:r>
+      <w:proofErr w:type="spellEnd"/>
+      <w:r>
+        <w:rPr>
+          <w:lang w:val="en-AU"/>
+        </w:rPr>
+        <w:t>: contains functions for the statistical analysis of the mapped/unmapped data.</w:t>
       </w:r>
     </w:p>
     <w:p>
@@ -334,11 +390,19 @@
           <w:lang w:val="en-AU"/>
         </w:rPr>
       </w:pPr>
-      <w:r>
-        <w:rPr>
-          <w:lang w:val="en-AU"/>
-        </w:rPr>
-        <w:t xml:space="preserve">Github found at: </w:t>
+      <w:proofErr w:type="spellStart"/>
+      <w:r>
+        <w:rPr>
+          <w:lang w:val="en-AU"/>
+        </w:rPr>
+        <w:t>Github</w:t>
+      </w:r>
+      <w:proofErr w:type="spellEnd"/>
+      <w:r>
+        <w:rPr>
+          <w:lang w:val="en-AU"/>
+        </w:rPr>
+        <w:t xml:space="preserve"> found at: </w:t>
       </w:r>
       <w:hyperlink r:id="rId7" w:history="1">
         <w:r>
@@ -363,13 +427,6 @@
           <w:lang w:val="en-AU"/>
         </w:rPr>
       </w:pPr>
-    </w:p>
-    <w:p>
-      <w:pPr>
-        <w:rPr>
-          <w:lang w:val="en-AU"/>
-        </w:rPr>
-      </w:pPr>
       <w:r>
         <w:rPr>
           <w:lang w:val="en-AU"/>
@@ -392,8 +449,38 @@
         <w:rPr>
           <w:lang w:val="en-AU"/>
         </w:rPr>
-        <w:t>type the command ‘conda info –envs’</w:t>
-      </w:r>
+        <w:t>type the command ‘</w:t>
+      </w:r>
+      <w:proofErr w:type="spellStart"/>
+      <w:r>
+        <w:rPr>
+          <w:lang w:val="en-AU"/>
+        </w:rPr>
+        <w:t>conda</w:t>
+      </w:r>
+      <w:proofErr w:type="spellEnd"/>
+      <w:r>
+        <w:rPr>
+          <w:lang w:val="en-AU"/>
+        </w:rPr>
+        <w:t xml:space="preserve"> info –</w:t>
+      </w:r>
+      <w:proofErr w:type="spellStart"/>
+      <w:r>
+        <w:rPr>
+          <w:lang w:val="en-AU"/>
+        </w:rPr>
+        <w:t>envs</w:t>
+      </w:r>
+      <w:proofErr w:type="spellEnd"/>
+      <w:r>
+        <w:rPr>
+          <w:lang w:val="en-AU"/>
+        </w:rPr>
+        <w:t>’</w:t>
+      </w:r>
+      <w:bookmarkStart w:id="0" w:name="_GoBack"/>
+      <w:bookmarkEnd w:id="0"/>
       <w:r>
         <w:rPr>
           <w:lang w:val="en-AU"/>
@@ -457,7 +544,21 @@
         <w:rPr>
           <w:lang w:val="en-AU"/>
         </w:rPr>
-        <w:t>This location with the * next to it is the base location for conda, and where we will install files to.</w:t>
+        <w:t xml:space="preserve">This location with the * next to it is the base location for </w:t>
+      </w:r>
+      <w:proofErr w:type="spellStart"/>
+      <w:r>
+        <w:rPr>
+          <w:lang w:val="en-AU"/>
+        </w:rPr>
+        <w:t>conda</w:t>
+      </w:r>
+      <w:proofErr w:type="spellEnd"/>
+      <w:r>
+        <w:rPr>
+          <w:lang w:val="en-AU"/>
+        </w:rPr>
+        <w:t>, and where we will install files to.</w:t>
       </w:r>
       <w:r>
         <w:rPr>
@@ -483,7 +584,6 @@
         <w:rPr>
           <w:lang w:val="en-AU"/>
         </w:rPr>
-        <w:lastRenderedPageBreak/>
         <w:t>Now, t</w:t>
       </w:r>
       <w:r>
@@ -496,7 +596,21 @@
         <w:rPr>
           <w:lang w:val="en-AU"/>
         </w:rPr>
-        <w:t>first open PyCharm:</w:t>
+        <w:t xml:space="preserve">first open </w:t>
+      </w:r>
+      <w:proofErr w:type="spellStart"/>
+      <w:r>
+        <w:rPr>
+          <w:lang w:val="en-AU"/>
+        </w:rPr>
+        <w:t>PyCharm</w:t>
+      </w:r>
+      <w:proofErr w:type="spellEnd"/>
+      <w:r>
+        <w:rPr>
+          <w:lang w:val="en-AU"/>
+        </w:rPr>
+        <w:t>:</w:t>
       </w:r>
     </w:p>
     <w:p>
@@ -514,7 +628,22 @@
         <w:rPr>
           <w:lang w:val="en-AU"/>
         </w:rPr>
-        <w:t>In the menu bar select File -&gt; Open and navigate the folder containing the code (PrussianCensusCode). Once selected the files should appear in side bar:</w:t>
+        <w:lastRenderedPageBreak/>
+        <w:t>In the menu bar select File -&gt; Open and navigate the folder containing the code (</w:t>
+      </w:r>
+      <w:proofErr w:type="spellStart"/>
+      <w:r>
+        <w:rPr>
+          <w:lang w:val="en-AU"/>
+        </w:rPr>
+        <w:t>PrussianCensusCode</w:t>
+      </w:r>
+      <w:proofErr w:type="spellEnd"/>
+      <w:r>
+        <w:rPr>
+          <w:lang w:val="en-AU"/>
+        </w:rPr>
+        <w:t>). Once selected the files should appear in side bar:</w:t>
       </w:r>
       <w:r>
         <w:rPr>
@@ -524,7 +653,8 @@
       </w:r>
       <w:r>
         <w:rPr>
-          <w:lang w:val="en-AU"/>
+          <w:noProof/>
+          <w:lang w:eastAsia="en-GB"/>
         </w:rPr>
         <w:drawing>
           <wp:inline distT="0" distB="0" distL="0" distR="0" wp14:anchorId="1EFC6D4F" wp14:editId="5A0BC76C">
@@ -578,7 +708,21 @@
         <w:rPr>
           <w:lang w:val="en-AU"/>
         </w:rPr>
-        <w:t>In the menu bar select PyCharm -&gt; Preferences.</w:t>
+        <w:t xml:space="preserve">In the menu bar select </w:t>
+      </w:r>
+      <w:proofErr w:type="spellStart"/>
+      <w:r>
+        <w:rPr>
+          <w:lang w:val="en-AU"/>
+        </w:rPr>
+        <w:t>PyCharm</w:t>
+      </w:r>
+      <w:proofErr w:type="spellEnd"/>
+      <w:r>
+        <w:rPr>
+          <w:lang w:val="en-AU"/>
+        </w:rPr>
+        <w:t xml:space="preserve"> -&gt; Preferences.</w:t>
       </w:r>
       <w:r>
         <w:rPr>
@@ -720,7 +864,35 @@
         <w:rPr>
           <w:lang w:val="en-AU"/>
         </w:rPr>
-        <w:t>Select “Conda Enviornment”</w:t>
+        <w:t>Select “</w:t>
+      </w:r>
+      <w:proofErr w:type="spellStart"/>
+      <w:r>
+        <w:rPr>
+          <w:lang w:val="en-AU"/>
+        </w:rPr>
+        <w:t>Conda</w:t>
+      </w:r>
+      <w:proofErr w:type="spellEnd"/>
+      <w:r>
+        <w:rPr>
+          <w:lang w:val="en-AU"/>
+        </w:rPr>
+        <w:t xml:space="preserve"> </w:t>
+      </w:r>
+      <w:proofErr w:type="spellStart"/>
+      <w:r>
+        <w:rPr>
+          <w:lang w:val="en-AU"/>
+        </w:rPr>
+        <w:t>Enviornment</w:t>
+      </w:r>
+      <w:proofErr w:type="spellEnd"/>
+      <w:r>
+        <w:rPr>
+          <w:lang w:val="en-AU"/>
+        </w:rPr>
+        <w:t>”</w:t>
       </w:r>
       <w:r>
         <w:rPr>
@@ -976,7 +1148,35 @@
         <w:rPr>
           <w:lang w:val="en-AU"/>
         </w:rPr>
-        <w:t>Now tyoe the command ‘conda install pandas’</w:t>
+        <w:t xml:space="preserve">Now </w:t>
+      </w:r>
+      <w:proofErr w:type="spellStart"/>
+      <w:r>
+        <w:rPr>
+          <w:lang w:val="en-AU"/>
+        </w:rPr>
+        <w:t>tyoe</w:t>
+      </w:r>
+      <w:proofErr w:type="spellEnd"/>
+      <w:r>
+        <w:rPr>
+          <w:lang w:val="en-AU"/>
+        </w:rPr>
+        <w:t xml:space="preserve"> the command ‘</w:t>
+      </w:r>
+      <w:proofErr w:type="spellStart"/>
+      <w:r>
+        <w:rPr>
+          <w:lang w:val="en-AU"/>
+        </w:rPr>
+        <w:t>conda</w:t>
+      </w:r>
+      <w:proofErr w:type="spellEnd"/>
+      <w:r>
+        <w:rPr>
+          <w:lang w:val="en-AU"/>
+        </w:rPr>
+        <w:t xml:space="preserve"> install pandas’</w:t>
       </w:r>
       <w:r>
         <w:rPr>
@@ -1059,7 +1259,35 @@
         <w:rPr>
           <w:lang w:val="en-AU"/>
         </w:rPr>
-        <w:t>Repeat this command once complete (conda install xxxxxxx) with the following packages:</w:t>
+        <w:t>Repeat this command once complete (</w:t>
+      </w:r>
+      <w:proofErr w:type="spellStart"/>
+      <w:r>
+        <w:rPr>
+          <w:lang w:val="en-AU"/>
+        </w:rPr>
+        <w:t>conda</w:t>
+      </w:r>
+      <w:proofErr w:type="spellEnd"/>
+      <w:r>
+        <w:rPr>
+          <w:lang w:val="en-AU"/>
+        </w:rPr>
+        <w:t xml:space="preserve"> install </w:t>
+      </w:r>
+      <w:proofErr w:type="spellStart"/>
+      <w:r>
+        <w:rPr>
+          <w:lang w:val="en-AU"/>
+        </w:rPr>
+        <w:t>xxxxxxx</w:t>
+      </w:r>
+      <w:proofErr w:type="spellEnd"/>
+      <w:r>
+        <w:rPr>
+          <w:lang w:val="en-AU"/>
+        </w:rPr>
+        <w:t>) with the following packages:</w:t>
       </w:r>
     </w:p>
     <w:p>
@@ -1073,12 +1301,14 @@
           <w:lang w:val="en-AU"/>
         </w:rPr>
       </w:pPr>
+      <w:proofErr w:type="spellStart"/>
       <w:r>
         <w:rPr>
           <w:lang w:val="en-AU"/>
         </w:rPr>
         <w:t>geopandas</w:t>
       </w:r>
+      <w:proofErr w:type="spellEnd"/>
     </w:p>
     <w:p>
       <w:pPr>
@@ -1091,12 +1321,14 @@
           <w:lang w:val="en-AU"/>
         </w:rPr>
       </w:pPr>
+      <w:proofErr w:type="spellStart"/>
       <w:r>
         <w:rPr>
           <w:lang w:val="en-AU"/>
         </w:rPr>
         <w:t>geoplot</w:t>
       </w:r>
+      <w:proofErr w:type="spellEnd"/>
     </w:p>
     <w:p>
       <w:pPr>
@@ -1109,12 +1341,14 @@
           <w:lang w:val="en-AU"/>
         </w:rPr>
       </w:pPr>
+      <w:proofErr w:type="spellStart"/>
       <w:r>
         <w:rPr>
           <w:lang w:val="en-AU"/>
         </w:rPr>
         <w:t>json</w:t>
       </w:r>
+      <w:proofErr w:type="spellEnd"/>
     </w:p>
     <w:p>
       <w:pPr>
@@ -1127,12 +1361,14 @@
           <w:lang w:val="en-AU"/>
         </w:rPr>
       </w:pPr>
+      <w:proofErr w:type="spellStart"/>
       <w:r>
         <w:rPr>
           <w:lang w:val="en-AU"/>
         </w:rPr>
         <w:t>numpy</w:t>
       </w:r>
+      <w:proofErr w:type="spellEnd"/>
     </w:p>
     <w:p>
       <w:pPr>
@@ -1199,12 +1435,14 @@
           <w:lang w:val="en-AU"/>
         </w:rPr>
       </w:pPr>
+      <w:proofErr w:type="spellStart"/>
       <w:r>
         <w:rPr>
           <w:lang w:val="en-AU"/>
         </w:rPr>
         <w:t>matplotlib</w:t>
       </w:r>
+      <w:proofErr w:type="spellEnd"/>
     </w:p>
     <w:p>
       <w:pPr>
@@ -1265,7 +1503,21 @@
         <w:rPr>
           <w:lang w:val="en-AU"/>
         </w:rPr>
-        <w:t xml:space="preserve"> return to the PyCharm </w:t>
+        <w:t xml:space="preserve"> return to the </w:t>
+      </w:r>
+      <w:proofErr w:type="spellStart"/>
+      <w:r>
+        <w:rPr>
+          <w:lang w:val="en-AU"/>
+        </w:rPr>
+        <w:t>PyCharm</w:t>
+      </w:r>
+      <w:proofErr w:type="spellEnd"/>
+      <w:r>
+        <w:rPr>
+          <w:lang w:val="en-AU"/>
+        </w:rPr>
+        <w:t xml:space="preserve"> </w:t>
       </w:r>
       <w:r>
         <w:rPr>
@@ -1291,6 +1543,7 @@
         </w:rPr>
         <w:t>Go through missing_analysis.py, merge_census_gazetter.py and map_production_functions.py and change the path under WORKING_DIRECTORY at the top of the script to the location of the folder ‘</w:t>
       </w:r>
+      <w:proofErr w:type="spellStart"/>
       <w:r>
         <w:rPr>
           <w:lang w:val="en-AU"/>
@@ -1301,7 +1554,14 @@
         <w:rPr>
           <w:lang w:val="en-AU"/>
         </w:rPr>
-        <w:t>Data’ on your system.</w:t>
+        <w:t>Data</w:t>
+      </w:r>
+      <w:proofErr w:type="spellEnd"/>
+      <w:r>
+        <w:rPr>
+          <w:lang w:val="en-AU"/>
+        </w:rPr>
+        <w:t>’ on your system.</w:t>
       </w:r>
       <w:r>
         <w:rPr>

</xml_diff>